<commit_message>
Fix typo in paths
</commit_message>
<xml_diff>
--- a/Jenkins Build LPC based Code.docx
+++ b/Jenkins Build LPC based Code.docx
@@ -20,11 +20,7 @@
         <w:t>Jenkins Build LPC based Code</w:t>
       </w:r>
     </w:p>
-    <w:p>
-      <w:r>
-        <w:t>TODO: Stash my patch files and modifications to the python script</w:t>
-      </w:r>
-    </w:p>
+    <w:p/>
     <w:p>
       <w:pPr>
         <w:pStyle w:val="Heading1"/>
@@ -112,12 +108,15 @@
       <w:pPr>
         <w:pStyle w:val="ListParagraph"/>
         <w:numPr>
-          <w:ilvl w:val="0"/>
+          <w:ilvl w:val="2"/>
           <w:numId w:val="4"/>
         </w:numPr>
       </w:pPr>
       <w:r>
-        <w:t>Configure Jenkins – steps are the same for each project type</w:t>
+        <w:t xml:space="preserve"> Git build instructions and patches from: </w:t>
+      </w:r>
+      <w:r>
+        <w:t>https://github.com/RussellBauer/LPC_Automation.git</w:t>
       </w:r>
     </w:p>
     <w:p>
@@ -129,6 +128,18 @@
         </w:numPr>
       </w:pPr>
       <w:r>
+        <w:t>Configure Jenkins – steps are the same for each project type</w:t>
+      </w:r>
+    </w:p>
+    <w:p>
+      <w:pPr>
+        <w:pStyle w:val="ListParagraph"/>
+        <w:numPr>
+          <w:ilvl w:val="0"/>
+          <w:numId w:val="4"/>
+        </w:numPr>
+      </w:pPr>
+      <w:r>
         <w:t xml:space="preserve">Click </w:t>
       </w:r>
       <w:r>
@@ -309,12 +320,7 @@
         </w:numPr>
       </w:pPr>
       <w:r>
-        <w:t xml:space="preserve">Add </w:t>
-      </w:r>
-      <w:bookmarkStart w:id="0" w:name="_GoBack"/>
-      <w:bookmarkEnd w:id="0"/>
-      <w:r>
-        <w:t>Credentials</w:t>
+        <w:t>Add Credentials</w:t>
       </w:r>
       <w:r>
         <w:t xml:space="preserve">: I used mine, need to work on a machine level credentials </w:t>
@@ -624,6 +630,7 @@
           <w:sz w:val="16"/>
           <w:szCs w:val="16"/>
         </w:rPr>
+        <w:lastRenderedPageBreak/>
         <w:t>ECHO Extending PATH if not already present</w:t>
       </w:r>
     </w:p>
@@ -902,7 +909,25 @@
           <w:sz w:val="16"/>
           <w:szCs w:val="16"/>
         </w:rPr>
-        <w:t>python \sls_source\utils\utility_1.0.py "%WORKSPACE%"\software\embedded\nxp_lpc_18xx\source\fs_op_image\opimage_im\release\OpImage_BC.bin A3 00 00 %BUILD_NUMBER% G5</w:t>
+        <w:t>python \sls_source\utils\utility_1.0.py "%WORKSPACE%"\software\embedded\nxp_lpc_18</w:t>
+      </w:r>
+      <w:r>
+        <w:rPr>
+          <w:rFonts w:ascii="Courier New" w:hAnsi="Courier New" w:cs="Courier New"/>
+          <w:sz w:val="16"/>
+          <w:szCs w:val="16"/>
+        </w:rPr>
+        <w:t>xx\source\fs_op_image\opimage_bc</w:t>
+      </w:r>
+      <w:bookmarkStart w:id="0" w:name="_GoBack"/>
+      <w:bookmarkEnd w:id="0"/>
+      <w:r>
+        <w:rPr>
+          <w:rFonts w:ascii="Courier New" w:hAnsi="Courier New" w:cs="Courier New"/>
+          <w:sz w:val="16"/>
+          <w:szCs w:val="16"/>
+        </w:rPr>
+        <w:t>\release\OpImage_BC.bin A3 00 00 %BUILD_NUMBER% G5</w:t>
       </w:r>
     </w:p>
     <w:p>
@@ -1044,7 +1069,23 @@
           <w:sz w:val="16"/>
           <w:szCs w:val="16"/>
         </w:rPr>
-        <w:t>python \sls_source\utils\utility_1.0.py "%WORKSPACE%"\software\embedded\nxp_lpc_18xx\source\fs_op_image\opimage_im\release\OpImage_bc.bin A3 00 00 %BUILD_NUMBER% G55</w:t>
+        <w:t>python \sls_source\utils\utility_1.0.py "%WORKSPACE%"\software\embedded\nxp_lpc_18</w:t>
+      </w:r>
+      <w:r>
+        <w:rPr>
+          <w:rFonts w:ascii="Courier New" w:hAnsi="Courier New" w:cs="Courier New"/>
+          <w:sz w:val="16"/>
+          <w:szCs w:val="16"/>
+        </w:rPr>
+        <w:t>xx\source\fs_op_image\opimage_bc</w:t>
+      </w:r>
+      <w:r>
+        <w:rPr>
+          <w:rFonts w:ascii="Courier New" w:hAnsi="Courier New" w:cs="Courier New"/>
+          <w:sz w:val="16"/>
+          <w:szCs w:val="16"/>
+        </w:rPr>
+        <w:t>\release\OpImage_bc.bin A3 00 00 %BUILD_NUMBER% G55</w:t>
       </w:r>
     </w:p>
     <w:p>

</xml_diff>